<commit_message>
New version with screenshot API
</commit_message>
<xml_diff>
--- a/test_page_docx.docx
+++ b/test_page_docx.docx
@@ -134,114 +134,6 @@
         <w:t xml:space="preserve"> Sci. 2021)</w:t>
       </w:r>
     </w:p>
-    <w:p>
-      <w:pPr>
-        <w:pStyle w:val="Heading2"/>
-        <w:numPr>
-          <w:ilvl w:val="1"/>
-          <w:numId w:val="2"/>
-        </w:numPr>
-        <w:tabs>
-          <w:tab w:val="num" w:pos="360"/>
-        </w:tabs>
-        <w:ind w:left="0" w:firstLine="0"/>
-        <w:rPr>
-          <w:sz w:val="20"/>
-          <w:szCs w:val="20"/>
-        </w:rPr>
-      </w:pPr>
-      <w:hyperlink r:id="rId7" w:history="1">
-        <w:r>
-          <w:rPr>
-            <w:rStyle w:val="Hyperlink"/>
-            <w:sz w:val="20"/>
-            <w:szCs w:val="20"/>
-          </w:rPr>
-          <w:t xml:space="preserve">Catalyzing Communities of Research </w:t>
-        </w:r>
-        <w:proofErr w:type="spellStart"/>
-        <w:r>
-          <w:rPr>
-            <w:rStyle w:val="Hyperlink"/>
-            <w:sz w:val="20"/>
-            <w:szCs w:val="20"/>
-          </w:rPr>
-          <w:t>Rigour</w:t>
-        </w:r>
-        <w:proofErr w:type="spellEnd"/>
-        <w:r>
-          <w:rPr>
-            <w:rStyle w:val="Hyperlink"/>
-            <w:sz w:val="20"/>
-            <w:szCs w:val="20"/>
-          </w:rPr>
-          <w:t xml:space="preserve"> Champions</w:t>
-        </w:r>
-      </w:hyperlink>
-      <w:r>
-        <w:rPr>
-          <w:sz w:val="20"/>
-          <w:szCs w:val="20"/>
-        </w:rPr>
-        <w:t xml:space="preserve"> (Brain Communications 2024)</w:t>
-      </w:r>
-    </w:p>
-    <w:p>
-      <w:pPr>
-        <w:pStyle w:val="Heading2"/>
-        <w:numPr>
-          <w:ilvl w:val="1"/>
-          <w:numId w:val="2"/>
-        </w:numPr>
-        <w:tabs>
-          <w:tab w:val="num" w:pos="360"/>
-        </w:tabs>
-        <w:ind w:left="0" w:firstLine="0"/>
-        <w:rPr>
-          <w:sz w:val="20"/>
-          <w:szCs w:val="20"/>
-        </w:rPr>
-      </w:pPr>
-      <w:hyperlink r:id="rId8" w:history="1">
-        <w:r>
-          <w:rPr>
-            <w:rStyle w:val="Hyperlink"/>
-            <w:sz w:val="20"/>
-            <w:szCs w:val="20"/>
-          </w:rPr>
-          <w:t>On Being a Scientist: Guides to Responsible Conduct in Research</w:t>
-        </w:r>
-      </w:hyperlink>
-      <w:r>
-        <w:rPr>
-          <w:sz w:val="20"/>
-          <w:szCs w:val="20"/>
-        </w:rPr>
-        <w:t xml:space="preserve"> (</w:t>
-      </w:r>
-      <w:r>
-        <w:rPr>
-          <w:sz w:val="20"/>
-          <w:szCs w:val="20"/>
-        </w:rPr>
-        <w:t>Committee on Science</w:t>
-      </w:r>
-      <w:r>
-        <w:rPr>
-          <w:sz w:val="20"/>
-          <w:szCs w:val="20"/>
-        </w:rPr>
-        <w:t>)</w:t>
-      </w:r>
-      <w:r>
-        <w:rPr>
-          <w:sz w:val="20"/>
-          <w:szCs w:val="20"/>
-        </w:rPr>
-        <w:t xml:space="preserve"> | An overview of professional standards of science and explains why adherence to those standards is essential for continued scientific progress.</w:t>
-      </w:r>
-    </w:p>
-    <w:p/>
     <w:sectPr>
       <w:pgSz w:w="12240" w:h="15840"/>
       <w:pgMar w:top="1440" w:right="1440" w:bottom="1440" w:left="1440" w:header="720" w:footer="720" w:gutter="0"/>

</xml_diff>

<commit_message>
Improve method to detect hyperlinks; now returns the text and embedded link
</commit_message>
<xml_diff>
--- a/test_page_docx.docx
+++ b/test_page_docx.docx
@@ -10,78 +10,32 @@
           <w:numId w:val="2"/>
         </w:numPr>
         <w:tabs>
-          <w:tab w:val="num" w:pos="360"/>
+          <w:tab w:val="num" w:pos="1440"/>
         </w:tabs>
-        <w:ind w:left="0" w:firstLine="0"/>
         <w:rPr>
+          <w:rFonts w:asciiTheme="minorHAnsi" w:hAnsiTheme="minorHAnsi"/>
           <w:sz w:val="20"/>
           <w:szCs w:val="20"/>
         </w:rPr>
       </w:pPr>
-      <w:r>
-        <w:fldChar w:fldCharType="begin"/>
-      </w:r>
-      <w:r>
-        <w:instrText>HYPERLINK "https://neuronline.sfn.org/scientific-research/instilling-scientific-rigor-in-the-lab"</w:instrText>
-      </w:r>
-      <w:r>
-        <w:fldChar w:fldCharType="separate"/>
-      </w:r>
-      <w:r>
-        <w:rPr>
-          <w:rStyle w:val="Hyperlink"/>
-          <w:sz w:val="20"/>
-          <w:szCs w:val="20"/>
-        </w:rPr>
-        <w:t>Instilling Scientific Rigor in the Lab</w:t>
-      </w:r>
-      <w:r>
-        <w:rPr>
-          <w:rStyle w:val="Hyperlink"/>
-          <w:sz w:val="20"/>
-          <w:szCs w:val="20"/>
-        </w:rPr>
-        <w:fldChar w:fldCharType="end"/>
-      </w:r>
-      <w:r>
-        <w:rPr>
-          <w:sz w:val="20"/>
-          <w:szCs w:val="20"/>
-        </w:rPr>
-        <w:t xml:space="preserve"> and </w:t>
-      </w:r>
-      <w:hyperlink r:id="rId5" w:anchor=":~:text=Building%20a%20lab%20culture%20to,improve%20how%20science%20is%20conducted." w:history="1">
+      <w:hyperlink r:id="rId5" w:tgtFrame="_blank" w:history="1">
         <w:r>
           <w:rPr>
             <w:rStyle w:val="Hyperlink"/>
+            <w:rFonts w:asciiTheme="minorHAnsi" w:hAnsiTheme="minorHAnsi"/>
             <w:sz w:val="20"/>
             <w:szCs w:val="20"/>
           </w:rPr>
-          <w:t>How to Build a Lab Culture that Promotes Scientific Rigor</w:t>
+          <w:t>Why Some Professors Welcome New Lab Members with Clear Expectations—In Writing</w:t>
         </w:r>
       </w:hyperlink>
       <w:r>
         <w:rPr>
+          <w:rFonts w:asciiTheme="minorHAnsi" w:hAnsiTheme="minorHAnsi"/>
           <w:sz w:val="20"/>
           <w:szCs w:val="20"/>
         </w:rPr>
-        <w:t xml:space="preserve"> (</w:t>
-      </w:r>
-      <w:proofErr w:type="spellStart"/>
-      <w:r>
-        <w:rPr>
-          <w:sz w:val="20"/>
-          <w:szCs w:val="20"/>
-        </w:rPr>
-        <w:t>Neuronline</w:t>
-      </w:r>
-      <w:proofErr w:type="spellEnd"/>
-      <w:r>
-        <w:rPr>
-          <w:sz w:val="20"/>
-          <w:szCs w:val="20"/>
-        </w:rPr>
-        <w:t>)</w:t>
+        <w:t> (Science)</w:t>
       </w:r>
     </w:p>
     <w:p>
@@ -92,48 +46,122 @@
           <w:numId w:val="2"/>
         </w:numPr>
         <w:tabs>
-          <w:tab w:val="num" w:pos="360"/>
+          <w:tab w:val="num" w:pos="1440"/>
         </w:tabs>
-        <w:ind w:left="0" w:firstLine="0"/>
         <w:rPr>
+          <w:rFonts w:asciiTheme="minorHAnsi" w:hAnsiTheme="minorHAnsi"/>
           <w:sz w:val="20"/>
           <w:szCs w:val="20"/>
         </w:rPr>
       </w:pPr>
-      <w:hyperlink r:id="rId6" w:history="1">
+      <w:hyperlink r:id="rId6" w:tgtFrame="_blank" w:history="1">
         <w:r>
           <w:rPr>
             <w:rStyle w:val="Hyperlink"/>
+            <w:rFonts w:asciiTheme="minorHAnsi" w:hAnsiTheme="minorHAnsi"/>
             <w:sz w:val="20"/>
             <w:szCs w:val="20"/>
           </w:rPr>
-          <w:t>Enhancing Reproducibility Using Interprofessional Team Best Practices</w:t>
+          <w:t>Creating a New Member Handbook</w:t>
         </w:r>
       </w:hyperlink>
       <w:r>
         <w:rPr>
+          <w:rFonts w:asciiTheme="minorHAnsi" w:hAnsiTheme="minorHAnsi"/>
           <w:sz w:val="20"/>
           <w:szCs w:val="20"/>
         </w:rPr>
-        <w:t xml:space="preserve"> (J Clin </w:t>
+        <w:t> (ORI)</w:t>
       </w:r>
-      <w:proofErr w:type="spellStart"/>
+    </w:p>
+    <w:p>
+      <w:pPr>
+        <w:pStyle w:val="Heading2"/>
+        <w:numPr>
+          <w:ilvl w:val="1"/>
+          <w:numId w:val="2"/>
+        </w:numPr>
+        <w:tabs>
+          <w:tab w:val="num" w:pos="1440"/>
+        </w:tabs>
+        <w:rPr>
+          <w:rStyle w:val="Hyperlink"/>
+          <w:rFonts w:asciiTheme="minorHAnsi" w:hAnsiTheme="minorHAnsi"/>
+          <w:sz w:val="20"/>
+          <w:szCs w:val="20"/>
+          <w:u w:val="none"/>
+        </w:rPr>
+      </w:pPr>
       <w:r>
         <w:rPr>
+          <w:rStyle w:val="Hyperlink"/>
+          <w:rFonts w:asciiTheme="minorHAnsi" w:hAnsiTheme="minorHAnsi"/>
+          <w:sz w:val="20"/>
+          <w:szCs w:val="20"/>
+          <w:u w:val="none"/>
+        </w:rPr>
+        <w:t>SOP Examples</w:t>
+      </w:r>
+    </w:p>
+    <w:p>
+      <w:pPr>
+        <w:pStyle w:val="Heading2"/>
+        <w:numPr>
+          <w:ilvl w:val="2"/>
+          <w:numId w:val="2"/>
+        </w:numPr>
+        <w:tabs>
+          <w:tab w:val="num" w:pos="2160"/>
+        </w:tabs>
+        <w:rPr>
+          <w:rStyle w:val="Hyperlink"/>
+          <w:rFonts w:asciiTheme="minorHAnsi" w:hAnsiTheme="minorHAnsi"/>
           <w:sz w:val="20"/>
           <w:szCs w:val="20"/>
         </w:rPr>
-        <w:t>Transl</w:t>
-      </w:r>
-      <w:proofErr w:type="spellEnd"/>
+      </w:pPr>
+      <w:hyperlink r:id="rId7" w:tgtFrame="_blank" w:history="1">
+        <w:r>
+          <w:rPr>
+            <w:rStyle w:val="Hyperlink"/>
+            <w:rFonts w:asciiTheme="minorHAnsi" w:hAnsiTheme="minorHAnsi"/>
+            <w:sz w:val="20"/>
+            <w:szCs w:val="20"/>
+          </w:rPr>
+          <w:t>Prof. Mariam Aly's Lab Manual</w:t>
+        </w:r>
+      </w:hyperlink>
       <w:r>
         <w:rPr>
+          <w:rStyle w:val="Hyperlink"/>
+          <w:rFonts w:asciiTheme="minorHAnsi" w:hAnsiTheme="minorHAnsi"/>
           <w:sz w:val="20"/>
           <w:szCs w:val="20"/>
         </w:rPr>
-        <w:t xml:space="preserve"> Sci. 2021)</w:t>
+        <w:t> (as seen in Nature "</w:t>
+      </w:r>
+      <w:hyperlink r:id="rId8" w:tgtFrame="_blank" w:history="1">
+        <w:r>
+          <w:rPr>
+            <w:rStyle w:val="Hyperlink"/>
+            <w:rFonts w:asciiTheme="minorHAnsi" w:hAnsiTheme="minorHAnsi"/>
+            <w:sz w:val="20"/>
+            <w:szCs w:val="20"/>
+          </w:rPr>
+          <w:t>The Key to a Happy Lab Life is in the Manual</w:t>
+        </w:r>
+      </w:hyperlink>
+      <w:r>
+        <w:rPr>
+          <w:rStyle w:val="Hyperlink"/>
+          <w:rFonts w:asciiTheme="minorHAnsi" w:hAnsiTheme="minorHAnsi"/>
+          <w:sz w:val="20"/>
+          <w:szCs w:val="20"/>
+        </w:rPr>
+        <w:t>")</w:t>
       </w:r>
     </w:p>
+    <w:p/>
     <w:sectPr>
       <w:pgSz w:w="12240" w:h="15840"/>
       <w:pgMar w:top="1440" w:right="1440" w:bottom="1440" w:left="1440" w:header="720" w:footer="720" w:gutter="0"/>

</xml_diff>